<commit_message>
Use correct fill type field in NOI POFO template
</commit_message>
<xml_diff>
--- a/services/templates/pdf/noi-submissions/noi-pofo-submission-template.docx
+++ b/services/templates/pdf/noi-submissions/noi-pofo-submission-template.docx
@@ -8284,34 +8284,44 @@
                 <w:rFonts w:ascii="BC Sans" w:hAnsi="BC Sans" w:hint="eastAsia"/>
                 <w:sz w:val="20"/>
                 <w:szCs w:val="20"/>
-              </w:rPr>
-            </w:pPr>
-            <w:r>
-              <w:rPr>
-                <w:rFonts w:ascii="BC Sans" w:hAnsi="BC Sans"/>
-                <w:sz w:val="20"/>
-                <w:szCs w:val="20"/>
-              </w:rPr>
-              <w:t>{</w:t>
-            </w:r>
-            <w:proofErr w:type="spellStart"/>
-            <w:proofErr w:type="gramStart"/>
-            <w:r>
-              <w:rPr>
-                <w:rFonts w:ascii="BC Sans" w:hAnsi="BC Sans"/>
-                <w:sz w:val="20"/>
-                <w:szCs w:val="20"/>
-              </w:rPr>
-              <w:t>d.soilTypeRemoved</w:t>
-            </w:r>
-            <w:proofErr w:type="gramEnd"/>
-            <w:r>
-              <w:rPr>
-                <w:rFonts w:ascii="BC Sans" w:hAnsi="BC Sans"/>
-                <w:sz w:val="20"/>
-                <w:szCs w:val="20"/>
-              </w:rPr>
-              <w:t>:convCRLF:ifEM</w:t>
+                <w:lang w:val="en-US"/>
+              </w:rPr>
+            </w:pPr>
+            <w:r>
+              <w:rPr>
+                <w:rFonts w:ascii="BC Sans" w:hAnsi="BC Sans"/>
+                <w:sz w:val="20"/>
+                <w:szCs w:val="20"/>
+              </w:rPr>
+              <w:t>{d.</w:t>
+            </w:r>
+            <w:proofErr w:type="spellStart"/>
+            <w:r>
+              <w:rPr>
+                <w:rFonts w:ascii="BC Sans" w:hAnsi="BC Sans"/>
+                <w:sz w:val="20"/>
+                <w:szCs w:val="20"/>
+                <w:lang w:val="en-US"/>
+              </w:rPr>
+              <w:t>soilFillTypeToPlace</w:t>
+            </w:r>
+            <w:proofErr w:type="spellEnd"/>
+            <w:r>
+              <w:rPr>
+                <w:rFonts w:ascii="BC Sans" w:hAnsi="BC Sans"/>
+                <w:sz w:val="20"/>
+                <w:szCs w:val="20"/>
+              </w:rPr>
+              <w:t>:</w:t>
+            </w:r>
+            <w:proofErr w:type="spellStart"/>
+            <w:r>
+              <w:rPr>
+                <w:rFonts w:ascii="BC Sans" w:hAnsi="BC Sans"/>
+                <w:sz w:val="20"/>
+                <w:szCs w:val="20"/>
+              </w:rPr>
+              <w:t>convCRLF:ifEM</w:t>
             </w:r>
             <w:proofErr w:type="spellEnd"/>
             <w:r>

</xml_diff>

<commit_message>
Change template to use `soilProjectDuration`
</commit_message>
<xml_diff>
--- a/services/templates/pdf/noi-submissions/noi-pofo-submission-template.docx
+++ b/services/templates/pdf/noi-submissions/noi-pofo-submission-template.docx
@@ -8293,7 +8293,16 @@
                 <w:sz w:val="20"/>
                 <w:szCs w:val="20"/>
               </w:rPr>
-              <w:t>{d.</w:t>
+              <w:t>{</w:t>
+            </w:r>
+            <w:proofErr w:type="gramStart"/>
+            <w:r>
+              <w:rPr>
+                <w:rFonts w:ascii="BC Sans" w:hAnsi="BC Sans"/>
+                <w:sz w:val="20"/>
+                <w:szCs w:val="20"/>
+              </w:rPr>
+              <w:t>d.</w:t>
             </w:r>
             <w:proofErr w:type="spellStart"/>
             <w:r>
@@ -8306,6 +8315,7 @@
               <w:t>soilFillTypeToPlace</w:t>
             </w:r>
             <w:proofErr w:type="spellEnd"/>
+            <w:proofErr w:type="gramEnd"/>
             <w:r>
               <w:rPr>
                 <w:rFonts w:ascii="BC Sans" w:hAnsi="BC Sans"/>
@@ -8411,7 +8421,23 @@
                 <w:sz w:val="20"/>
                 <w:szCs w:val="20"/>
               </w:rPr>
-              <w:t>d.fillProjectDuration</w:t>
+              <w:t>d.</w:t>
+            </w:r>
+            <w:r>
+              <w:rPr>
+                <w:rFonts w:ascii="BC Sans" w:hAnsi="BC Sans"/>
+                <w:sz w:val="20"/>
+                <w:szCs w:val="20"/>
+              </w:rPr>
+              <w:t>soil</w:t>
+            </w:r>
+            <w:r>
+              <w:rPr>
+                <w:rFonts w:ascii="BC Sans" w:hAnsi="BC Sans"/>
+                <w:sz w:val="20"/>
+                <w:szCs w:val="20"/>
+              </w:rPr>
+              <w:t>ProjectDuration</w:t>
             </w:r>
             <w:proofErr w:type="gramEnd"/>
             <w:r>

</xml_diff>